<commit_message>
finished report and appendix
</commit_message>
<xml_diff>
--- a/report/appendix.docx
+++ b/report/appendix.docx
@@ -35,11 +35,13 @@
             <w:pPr>
               <w:rPr>
                 <w:rFonts w:ascii="Times New Roman" w:hAnsi="Times New Roman" w:cs="Times New Roman"/>
-              </w:rPr>
-            </w:pPr>
-            <w:r>
-              <w:rPr>
-                <w:rFonts w:ascii="Times New Roman" w:hAnsi="Times New Roman" w:cs="Times New Roman"/>
+                <w:b/>
+              </w:rPr>
+            </w:pPr>
+            <w:r>
+              <w:rPr>
+                <w:rFonts w:ascii="Times New Roman" w:hAnsi="Times New Roman" w:cs="Times New Roman"/>
+                <w:b/>
               </w:rPr>
               <w:t xml:space="preserve">Random </w:t>
             </w:r>
@@ -47,6 +49,7 @@
             <w:r>
               <w:rPr>
                 <w:rFonts w:ascii="Times New Roman" w:hAnsi="Times New Roman" w:cs="Times New Roman"/>
+                <w:b/>
               </w:rPr>
               <w:t>Forest</w:t>
             </w:r>
@@ -61,12 +64,14 @@
             <w:pPr>
               <w:rPr>
                 <w:rFonts w:ascii="Times New Roman" w:hAnsi="Times New Roman" w:cs="Times New Roman"/>
-              </w:rPr>
-            </w:pPr>
-            <w:proofErr w:type="spellStart"/>
-            <w:r>
-              <w:rPr>
-                <w:rFonts w:ascii="Times New Roman" w:hAnsi="Times New Roman" w:cs="Times New Roman"/>
+                <w:b/>
+              </w:rPr>
+            </w:pPr>
+            <w:proofErr w:type="spellStart"/>
+            <w:r>
+              <w:rPr>
+                <w:rFonts w:ascii="Times New Roman" w:hAnsi="Times New Roman" w:cs="Times New Roman"/>
+                <w:b/>
               </w:rPr>
               <w:t>Logistic</w:t>
             </w:r>
@@ -74,6 +79,7 @@
             <w:r>
               <w:rPr>
                 <w:rFonts w:ascii="Times New Roman" w:hAnsi="Times New Roman" w:cs="Times New Roman"/>
+                <w:b/>
               </w:rPr>
               <w:t xml:space="preserve"> Regression</w:t>
             </w:r>
@@ -87,12 +93,14 @@
             <w:pPr>
               <w:rPr>
                 <w:rFonts w:ascii="Times New Roman" w:hAnsi="Times New Roman" w:cs="Times New Roman"/>
-              </w:rPr>
-            </w:pPr>
-            <w:proofErr w:type="spellStart"/>
-            <w:r>
-              <w:rPr>
-                <w:rFonts w:ascii="Times New Roman" w:hAnsi="Times New Roman" w:cs="Times New Roman"/>
+                <w:b/>
+              </w:rPr>
+            </w:pPr>
+            <w:proofErr w:type="spellStart"/>
+            <w:r>
+              <w:rPr>
+                <w:rFonts w:ascii="Times New Roman" w:hAnsi="Times New Roman" w:cs="Times New Roman"/>
+                <w:b/>
               </w:rPr>
               <w:t>Neural</w:t>
             </w:r>
@@ -100,6 +108,7 @@
             <w:r>
               <w:rPr>
                 <w:rFonts w:ascii="Times New Roman" w:hAnsi="Times New Roman" w:cs="Times New Roman"/>
+                <w:b/>
               </w:rPr>
               <w:t xml:space="preserve"> Network</w:t>
             </w:r>
@@ -115,11 +124,13 @@
             <w:pPr>
               <w:rPr>
                 <w:rFonts w:ascii="Times New Roman" w:hAnsi="Times New Roman" w:cs="Times New Roman"/>
-              </w:rPr>
-            </w:pPr>
-            <w:r>
-              <w:rPr>
-                <w:rFonts w:ascii="Times New Roman" w:hAnsi="Times New Roman" w:cs="Times New Roman"/>
+                <w:b/>
+              </w:rPr>
+            </w:pPr>
+            <w:r>
+              <w:rPr>
+                <w:rFonts w:ascii="Times New Roman" w:hAnsi="Times New Roman" w:cs="Times New Roman"/>
+                <w:b/>
               </w:rPr>
               <w:t>n-gram 1</w:t>
             </w:r>
@@ -489,11 +500,13 @@
             <w:pPr>
               <w:rPr>
                 <w:rFonts w:ascii="Times New Roman" w:hAnsi="Times New Roman" w:cs="Times New Roman"/>
-              </w:rPr>
-            </w:pPr>
-            <w:r>
-              <w:rPr>
-                <w:rFonts w:ascii="Times New Roman" w:hAnsi="Times New Roman" w:cs="Times New Roman"/>
+                <w:b/>
+              </w:rPr>
+            </w:pPr>
+            <w:r>
+              <w:rPr>
+                <w:rFonts w:ascii="Times New Roman" w:hAnsi="Times New Roman" w:cs="Times New Roman"/>
+                <w:b/>
               </w:rPr>
               <w:t>n-gram 1 (</w:t>
             </w:r>
@@ -501,6 +514,7 @@
             <w:r>
               <w:rPr>
                 <w:rFonts w:ascii="Times New Roman" w:hAnsi="Times New Roman" w:cs="Times New Roman"/>
+                <w:b/>
               </w:rPr>
               <w:t>tfidf</w:t>
             </w:r>
@@ -508,6 +522,7 @@
             <w:r>
               <w:rPr>
                 <w:rFonts w:ascii="Times New Roman" w:hAnsi="Times New Roman" w:cs="Times New Roman"/>
+                <w:b/>
               </w:rPr>
               <w:t>)</w:t>
             </w:r>
@@ -544,14 +559,7 @@
                 <w:rFonts w:ascii="Times New Roman" w:hAnsi="Times New Roman" w:cs="Times New Roman"/>
                 <w:lang w:val="en-GB"/>
               </w:rPr>
-              <w:t xml:space="preserve">criterion: </w:t>
-            </w:r>
-            <w:r>
-              <w:rPr>
-                <w:rFonts w:ascii="Times New Roman" w:hAnsi="Times New Roman" w:cs="Times New Roman"/>
-                <w:lang w:val="en-GB"/>
-              </w:rPr>
-              <w:t>entropy</w:t>
+              <w:t>criterion: entropy</w:t>
             </w:r>
           </w:p>
           <w:p>
@@ -575,14 +583,7 @@
                 <w:rFonts w:ascii="Times New Roman" w:hAnsi="Times New Roman" w:cs="Times New Roman"/>
                 <w:lang w:val="en-GB"/>
               </w:rPr>
-              <w:t xml:space="preserve">: </w:t>
-            </w:r>
-            <w:r>
-              <w:rPr>
-                <w:rFonts w:ascii="Times New Roman" w:hAnsi="Times New Roman" w:cs="Times New Roman"/>
-                <w:lang w:val="en-GB"/>
-              </w:rPr>
-              <w:t>646</w:t>
+              <w:t>: 646</w:t>
             </w:r>
           </w:p>
           <w:p>
@@ -606,14 +607,7 @@
                 <w:rFonts w:ascii="Times New Roman" w:hAnsi="Times New Roman" w:cs="Times New Roman"/>
                 <w:lang w:val="en-GB"/>
               </w:rPr>
-              <w:t xml:space="preserve">: </w:t>
-            </w:r>
-            <w:r>
-              <w:rPr>
-                <w:rFonts w:ascii="Times New Roman" w:hAnsi="Times New Roman" w:cs="Times New Roman"/>
-                <w:lang w:val="en-GB"/>
-              </w:rPr>
-              <w:t>3096</w:t>
+              <w:t>: 3096</w:t>
             </w:r>
           </w:p>
           <w:p>
@@ -637,14 +631,7 @@
                 <w:rFonts w:ascii="Times New Roman" w:hAnsi="Times New Roman" w:cs="Times New Roman"/>
                 <w:lang w:val="en-GB"/>
               </w:rPr>
-              <w:t xml:space="preserve">: </w:t>
-            </w:r>
-            <w:r>
-              <w:rPr>
-                <w:rFonts w:ascii="Times New Roman" w:hAnsi="Times New Roman" w:cs="Times New Roman"/>
-                <w:lang w:val="en-GB"/>
-              </w:rPr>
-              <w:t>103</w:t>
+              <w:t>: 103</w:t>
             </w:r>
           </w:p>
           <w:p>
@@ -668,14 +655,7 @@
                 <w:rFonts w:ascii="Times New Roman" w:hAnsi="Times New Roman" w:cs="Times New Roman"/>
                 <w:lang w:val="en-GB"/>
               </w:rPr>
-              <w:t xml:space="preserve">: </w:t>
-            </w:r>
-            <w:r>
-              <w:rPr>
-                <w:rFonts w:ascii="Times New Roman" w:hAnsi="Times New Roman" w:cs="Times New Roman"/>
-                <w:lang w:val="en-GB"/>
-              </w:rPr>
-              <w:t>2279</w:t>
+              <w:t>: 2279</w:t>
             </w:r>
           </w:p>
         </w:tc>
@@ -802,14 +782,7 @@
                 <w:rFonts w:ascii="Times New Roman" w:hAnsi="Times New Roman" w:cs="Times New Roman"/>
                 <w:lang w:val="en-GB"/>
               </w:rPr>
-              <w:t>: 0.</w:t>
-            </w:r>
-            <w:r>
-              <w:rPr>
-                <w:rFonts w:ascii="Times New Roman" w:hAnsi="Times New Roman" w:cs="Times New Roman"/>
-                <w:lang w:val="en-GB"/>
-              </w:rPr>
-              <w:t>0018538</w:t>
+              <w:t>: 0.0018538</w:t>
             </w:r>
           </w:p>
           <w:p>
@@ -857,43 +830,22 @@
                 <w:rFonts w:ascii="Times New Roman" w:hAnsi="Times New Roman" w:cs="Times New Roman"/>
                 <w:lang w:val="en-GB"/>
               </w:rPr>
-              <w:t xml:space="preserve">: </w:t>
-            </w:r>
-            <w:r>
-              <w:rPr>
-                <w:rFonts w:ascii="Times New Roman" w:hAnsi="Times New Roman" w:cs="Times New Roman"/>
-                <w:lang w:val="en-GB"/>
-              </w:rPr>
-              <w:t>12</w:t>
-            </w:r>
-            <w:r>
-              <w:rPr>
-                <w:rFonts w:ascii="Times New Roman" w:hAnsi="Times New Roman" w:cs="Times New Roman"/>
-                <w:lang w:val="en-GB"/>
-              </w:rPr>
-              <w:t>8</w:t>
-            </w:r>
-          </w:p>
-          <w:p>
-            <w:pPr>
-              <w:rPr>
-                <w:rFonts w:ascii="Times New Roman" w:hAnsi="Times New Roman" w:cs="Times New Roman"/>
-                <w:lang w:val="en-GB"/>
-              </w:rPr>
-            </w:pPr>
-            <w:r>
-              <w:rPr>
-                <w:rFonts w:ascii="Times New Roman" w:hAnsi="Times New Roman" w:cs="Times New Roman"/>
-                <w:lang w:val="en-GB"/>
-              </w:rPr>
-              <w:t>alpha: 0.</w:t>
-            </w:r>
-            <w:r>
-              <w:rPr>
-                <w:rFonts w:ascii="Times New Roman" w:hAnsi="Times New Roman" w:cs="Times New Roman"/>
-                <w:lang w:val="en-GB"/>
-              </w:rPr>
-              <w:t>004652</w:t>
+              <w:t>: 128</w:t>
+            </w:r>
+          </w:p>
+          <w:p>
+            <w:pPr>
+              <w:rPr>
+                <w:rFonts w:ascii="Times New Roman" w:hAnsi="Times New Roman" w:cs="Times New Roman"/>
+                <w:lang w:val="en-GB"/>
+              </w:rPr>
+            </w:pPr>
+            <w:r>
+              <w:rPr>
+                <w:rFonts w:ascii="Times New Roman" w:hAnsi="Times New Roman" w:cs="Times New Roman"/>
+                <w:lang w:val="en-GB"/>
+              </w:rPr>
+              <w:t>alpha: 0.004652</w:t>
             </w:r>
           </w:p>
           <w:p>
@@ -931,11 +883,13 @@
             <w:pPr>
               <w:rPr>
                 <w:rFonts w:ascii="Times New Roman" w:hAnsi="Times New Roman" w:cs="Times New Roman"/>
-              </w:rPr>
-            </w:pPr>
-            <w:r>
-              <w:rPr>
-                <w:rFonts w:ascii="Times New Roman" w:hAnsi="Times New Roman" w:cs="Times New Roman"/>
+                <w:b/>
+              </w:rPr>
+            </w:pPr>
+            <w:r>
+              <w:rPr>
+                <w:rFonts w:ascii="Times New Roman" w:hAnsi="Times New Roman" w:cs="Times New Roman"/>
+                <w:b/>
               </w:rPr>
               <w:t>n-gram 1 (</w:t>
             </w:r>
@@ -943,6 +897,7 @@
             <w:r>
               <w:rPr>
                 <w:rFonts w:ascii="Times New Roman" w:hAnsi="Times New Roman" w:cs="Times New Roman"/>
+                <w:b/>
               </w:rPr>
               <w:t>hashed</w:t>
             </w:r>
@@ -950,6 +905,7 @@
             <w:r>
               <w:rPr>
                 <w:rFonts w:ascii="Times New Roman" w:hAnsi="Times New Roman" w:cs="Times New Roman"/>
+                <w:b/>
               </w:rPr>
               <w:t>)</w:t>
             </w:r>
@@ -1374,11 +1330,13 @@
             <w:pPr>
               <w:rPr>
                 <w:rFonts w:ascii="Times New Roman" w:hAnsi="Times New Roman" w:cs="Times New Roman"/>
-              </w:rPr>
-            </w:pPr>
-            <w:r>
-              <w:rPr>
-                <w:rFonts w:ascii="Times New Roman" w:hAnsi="Times New Roman" w:cs="Times New Roman"/>
+                <w:b/>
+              </w:rPr>
+            </w:pPr>
+            <w:r>
+              <w:rPr>
+                <w:rFonts w:ascii="Times New Roman" w:hAnsi="Times New Roman" w:cs="Times New Roman"/>
+                <w:b/>
               </w:rPr>
               <w:t>n-gram 2</w:t>
             </w:r>
@@ -1448,14 +1406,7 @@
                 <w:rFonts w:ascii="Times New Roman" w:hAnsi="Times New Roman" w:cs="Times New Roman"/>
                 <w:lang w:val="en-GB"/>
               </w:rPr>
-              <w:t xml:space="preserve">: </w:t>
-            </w:r>
-            <w:r>
-              <w:rPr>
-                <w:rFonts w:ascii="Times New Roman" w:hAnsi="Times New Roman" w:cs="Times New Roman"/>
-                <w:lang w:val="en-GB"/>
-              </w:rPr>
-              <w:t>4418</w:t>
+              <w:t>: 4418</w:t>
             </w:r>
           </w:p>
           <w:p>
@@ -1479,14 +1430,7 @@
                 <w:rFonts w:ascii="Times New Roman" w:hAnsi="Times New Roman" w:cs="Times New Roman"/>
                 <w:lang w:val="en-GB"/>
               </w:rPr>
-              <w:t xml:space="preserve">: </w:t>
-            </w:r>
-            <w:r>
-              <w:rPr>
-                <w:rFonts w:ascii="Times New Roman" w:hAnsi="Times New Roman" w:cs="Times New Roman"/>
-                <w:lang w:val="en-GB"/>
-              </w:rPr>
-              <w:t>4496</w:t>
+              <w:t>: 4496</w:t>
             </w:r>
           </w:p>
           <w:p>
@@ -1510,14 +1454,7 @@
                 <w:rFonts w:ascii="Times New Roman" w:hAnsi="Times New Roman" w:cs="Times New Roman"/>
                 <w:lang w:val="en-GB"/>
               </w:rPr>
-              <w:t xml:space="preserve">: </w:t>
-            </w:r>
-            <w:r>
-              <w:rPr>
-                <w:rFonts w:ascii="Times New Roman" w:hAnsi="Times New Roman" w:cs="Times New Roman"/>
-                <w:lang w:val="en-GB"/>
-              </w:rPr>
-              <w:t>173</w:t>
+              <w:t>: 173</w:t>
             </w:r>
           </w:p>
           <w:p>
@@ -1541,14 +1478,7 @@
                 <w:rFonts w:ascii="Times New Roman" w:hAnsi="Times New Roman" w:cs="Times New Roman"/>
                 <w:lang w:val="en-GB"/>
               </w:rPr>
-              <w:t xml:space="preserve">: </w:t>
-            </w:r>
-            <w:r>
-              <w:rPr>
-                <w:rFonts w:ascii="Times New Roman" w:hAnsi="Times New Roman" w:cs="Times New Roman"/>
-                <w:lang w:val="en-GB"/>
-              </w:rPr>
-              <w:t>3629</w:t>
+              <w:t>: 3629</w:t>
             </w:r>
           </w:p>
         </w:tc>
@@ -1631,36 +1561,22 @@
                 <w:rFonts w:ascii="Times New Roman" w:hAnsi="Times New Roman" w:cs="Times New Roman"/>
                 <w:lang w:val="en-GB"/>
               </w:rPr>
-              <w:t xml:space="preserve">: </w:t>
-            </w:r>
-            <w:r>
-              <w:rPr>
-                <w:rFonts w:ascii="Times New Roman" w:hAnsi="Times New Roman" w:cs="Times New Roman"/>
-                <w:lang w:val="en-GB"/>
-              </w:rPr>
-              <w:t>None</w:t>
-            </w:r>
-          </w:p>
-          <w:p>
-            <w:pPr>
-              <w:rPr>
-                <w:rFonts w:ascii="Times New Roman" w:hAnsi="Times New Roman" w:cs="Times New Roman"/>
-                <w:lang w:val="en-GB"/>
-              </w:rPr>
-            </w:pPr>
-            <w:r>
-              <w:rPr>
-                <w:rFonts w:ascii="Times New Roman" w:hAnsi="Times New Roman" w:cs="Times New Roman"/>
-                <w:lang w:val="en-GB"/>
-              </w:rPr>
-              <w:t xml:space="preserve">C: </w:t>
-            </w:r>
-            <w:r>
-              <w:rPr>
-                <w:rFonts w:ascii="Times New Roman" w:hAnsi="Times New Roman" w:cs="Times New Roman"/>
-                <w:lang w:val="en-GB"/>
-              </w:rPr>
-              <w:t>3.906311</w:t>
+              <w:t>: None</w:t>
+            </w:r>
+          </w:p>
+          <w:p>
+            <w:pPr>
+              <w:rPr>
+                <w:rFonts w:ascii="Times New Roman" w:hAnsi="Times New Roman" w:cs="Times New Roman"/>
+                <w:lang w:val="en-GB"/>
+              </w:rPr>
+            </w:pPr>
+            <w:r>
+              <w:rPr>
+                <w:rFonts w:ascii="Times New Roman" w:hAnsi="Times New Roman" w:cs="Times New Roman"/>
+                <w:lang w:val="en-GB"/>
+              </w:rPr>
+              <w:t>C: 3.906311</w:t>
             </w:r>
           </w:p>
         </w:tc>
@@ -1689,14 +1605,7 @@
                 <w:rFonts w:ascii="Times New Roman" w:hAnsi="Times New Roman" w:cs="Times New Roman"/>
                 <w:lang w:val="en-GB"/>
               </w:rPr>
-              <w:t>: 0.</w:t>
-            </w:r>
-            <w:r>
-              <w:rPr>
-                <w:rFonts w:ascii="Times New Roman" w:hAnsi="Times New Roman" w:cs="Times New Roman"/>
-                <w:lang w:val="en-GB"/>
-              </w:rPr>
-              <w:t>005605</w:t>
+              <w:t>: 0.005605</w:t>
             </w:r>
           </w:p>
           <w:p>
@@ -1744,58 +1653,37 @@
                 <w:rFonts w:ascii="Times New Roman" w:hAnsi="Times New Roman" w:cs="Times New Roman"/>
                 <w:lang w:val="en-GB"/>
               </w:rPr>
-              <w:t xml:space="preserve">: </w:t>
-            </w:r>
-            <w:r>
-              <w:rPr>
-                <w:rFonts w:ascii="Times New Roman" w:hAnsi="Times New Roman" w:cs="Times New Roman"/>
-                <w:lang w:val="en-GB"/>
-              </w:rPr>
-              <w:t>241</w:t>
-            </w:r>
-          </w:p>
-          <w:p>
-            <w:pPr>
-              <w:rPr>
-                <w:rFonts w:ascii="Times New Roman" w:hAnsi="Times New Roman" w:cs="Times New Roman"/>
-                <w:lang w:val="en-GB"/>
-              </w:rPr>
-            </w:pPr>
-            <w:r>
-              <w:rPr>
-                <w:rFonts w:ascii="Times New Roman" w:hAnsi="Times New Roman" w:cs="Times New Roman"/>
-                <w:lang w:val="en-GB"/>
-              </w:rPr>
-              <w:t>alpha: 0.</w:t>
-            </w:r>
-            <w:r>
-              <w:rPr>
-                <w:rFonts w:ascii="Times New Roman" w:hAnsi="Times New Roman" w:cs="Times New Roman"/>
-                <w:lang w:val="en-GB"/>
-              </w:rPr>
-              <w:t>001542</w:t>
-            </w:r>
-          </w:p>
-          <w:p>
-            <w:pPr>
-              <w:rPr>
-                <w:rFonts w:ascii="Times New Roman" w:hAnsi="Times New Roman" w:cs="Times New Roman"/>
-                <w:lang w:val="en-GB"/>
-              </w:rPr>
-            </w:pPr>
-            <w:r>
-              <w:rPr>
-                <w:rFonts w:ascii="Times New Roman" w:hAnsi="Times New Roman" w:cs="Times New Roman"/>
-                <w:lang w:val="en-GB"/>
-              </w:rPr>
-              <w:t xml:space="preserve">activation: </w:t>
-            </w:r>
-            <w:r>
-              <w:rPr>
-                <w:rFonts w:ascii="Times New Roman" w:hAnsi="Times New Roman" w:cs="Times New Roman"/>
-                <w:lang w:val="en-GB"/>
-              </w:rPr>
-              <w:t>logistic</w:t>
+              <w:t>: 241</w:t>
+            </w:r>
+          </w:p>
+          <w:p>
+            <w:pPr>
+              <w:rPr>
+                <w:rFonts w:ascii="Times New Roman" w:hAnsi="Times New Roman" w:cs="Times New Roman"/>
+                <w:lang w:val="en-GB"/>
+              </w:rPr>
+            </w:pPr>
+            <w:r>
+              <w:rPr>
+                <w:rFonts w:ascii="Times New Roman" w:hAnsi="Times New Roman" w:cs="Times New Roman"/>
+                <w:lang w:val="en-GB"/>
+              </w:rPr>
+              <w:t>alpha: 0.001542</w:t>
+            </w:r>
+          </w:p>
+          <w:p>
+            <w:pPr>
+              <w:rPr>
+                <w:rFonts w:ascii="Times New Roman" w:hAnsi="Times New Roman" w:cs="Times New Roman"/>
+                <w:lang w:val="en-GB"/>
+              </w:rPr>
+            </w:pPr>
+            <w:r>
+              <w:rPr>
+                <w:rFonts w:ascii="Times New Roman" w:hAnsi="Times New Roman" w:cs="Times New Roman"/>
+                <w:lang w:val="en-GB"/>
+              </w:rPr>
+              <w:t>activation: logistic</w:t>
             </w:r>
           </w:p>
         </w:tc>
@@ -1809,11 +1697,13 @@
             <w:pPr>
               <w:rPr>
                 <w:rFonts w:ascii="Times New Roman" w:hAnsi="Times New Roman" w:cs="Times New Roman"/>
-              </w:rPr>
-            </w:pPr>
-            <w:r>
-              <w:rPr>
-                <w:rFonts w:ascii="Times New Roman" w:hAnsi="Times New Roman" w:cs="Times New Roman"/>
+                <w:b/>
+              </w:rPr>
+            </w:pPr>
+            <w:r>
+              <w:rPr>
+                <w:rFonts w:ascii="Times New Roman" w:hAnsi="Times New Roman" w:cs="Times New Roman"/>
+                <w:b/>
               </w:rPr>
               <w:t>n-gram 2 (</w:t>
             </w:r>
@@ -1821,6 +1711,7 @@
             <w:r>
               <w:rPr>
                 <w:rFonts w:ascii="Times New Roman" w:hAnsi="Times New Roman" w:cs="Times New Roman"/>
+                <w:b/>
               </w:rPr>
               <w:t>tfidf</w:t>
             </w:r>
@@ -1828,6 +1719,7 @@
             <w:r>
               <w:rPr>
                 <w:rFonts w:ascii="Times New Roman" w:hAnsi="Times New Roman" w:cs="Times New Roman"/>
+                <w:b/>
               </w:rPr>
               <w:t>)</w:t>
             </w:r>
@@ -1864,14 +1756,7 @@
                 <w:rFonts w:ascii="Times New Roman" w:hAnsi="Times New Roman" w:cs="Times New Roman"/>
                 <w:lang w:val="en-GB"/>
               </w:rPr>
-              <w:t xml:space="preserve">criterion: </w:t>
-            </w:r>
-            <w:r>
-              <w:rPr>
-                <w:rFonts w:ascii="Times New Roman" w:hAnsi="Times New Roman" w:cs="Times New Roman"/>
-                <w:lang w:val="en-GB"/>
-              </w:rPr>
-              <w:t>entropy</w:t>
+              <w:t>criterion: entropy</w:t>
             </w:r>
           </w:p>
           <w:p>
@@ -1895,14 +1780,7 @@
                 <w:rFonts w:ascii="Times New Roman" w:hAnsi="Times New Roman" w:cs="Times New Roman"/>
                 <w:lang w:val="en-GB"/>
               </w:rPr>
-              <w:t xml:space="preserve">: </w:t>
-            </w:r>
-            <w:r>
-              <w:rPr>
-                <w:rFonts w:ascii="Times New Roman" w:hAnsi="Times New Roman" w:cs="Times New Roman"/>
-                <w:lang w:val="en-GB"/>
-              </w:rPr>
-              <w:t>1251</w:t>
+              <w:t>: 1251</w:t>
             </w:r>
           </w:p>
           <w:p>
@@ -1926,14 +1804,7 @@
                 <w:rFonts w:ascii="Times New Roman" w:hAnsi="Times New Roman" w:cs="Times New Roman"/>
                 <w:lang w:val="en-GB"/>
               </w:rPr>
-              <w:t xml:space="preserve">: </w:t>
-            </w:r>
-            <w:r>
-              <w:rPr>
-                <w:rFonts w:ascii="Times New Roman" w:hAnsi="Times New Roman" w:cs="Times New Roman"/>
-                <w:lang w:val="en-GB"/>
-              </w:rPr>
-              <w:t>5586</w:t>
+              <w:t>: 5586</w:t>
             </w:r>
           </w:p>
           <w:p>
@@ -1957,14 +1828,7 @@
                 <w:rFonts w:ascii="Times New Roman" w:hAnsi="Times New Roman" w:cs="Times New Roman"/>
                 <w:lang w:val="en-GB"/>
               </w:rPr>
-              <w:t xml:space="preserve">: </w:t>
-            </w:r>
-            <w:r>
-              <w:rPr>
-                <w:rFonts w:ascii="Times New Roman" w:hAnsi="Times New Roman" w:cs="Times New Roman"/>
-                <w:lang w:val="en-GB"/>
-              </w:rPr>
-              <w:t>289</w:t>
+              <w:t>: 289</w:t>
             </w:r>
           </w:p>
           <w:p>
@@ -1988,14 +1852,7 @@
                 <w:rFonts w:ascii="Times New Roman" w:hAnsi="Times New Roman" w:cs="Times New Roman"/>
                 <w:lang w:val="en-GB"/>
               </w:rPr>
-              <w:t xml:space="preserve">: </w:t>
-            </w:r>
-            <w:r>
-              <w:rPr>
-                <w:rFonts w:ascii="Times New Roman" w:hAnsi="Times New Roman" w:cs="Times New Roman"/>
-                <w:lang w:val="en-GB"/>
-              </w:rPr>
-              <w:t>1587</w:t>
+              <w:t>: 1587</w:t>
             </w:r>
           </w:p>
         </w:tc>
@@ -2015,14 +1872,7 @@
                 <w:rFonts w:ascii="Times New Roman" w:hAnsi="Times New Roman" w:cs="Times New Roman"/>
                 <w:lang w:val="en-GB"/>
               </w:rPr>
-              <w:t xml:space="preserve">solver: </w:t>
-            </w:r>
-            <w:r>
-              <w:rPr>
-                <w:rFonts w:ascii="Times New Roman" w:hAnsi="Times New Roman" w:cs="Times New Roman"/>
-                <w:lang w:val="en-GB"/>
-              </w:rPr>
-              <w:t>sag</w:t>
+              <w:t>solver: sag</w:t>
             </w:r>
           </w:p>
           <w:p>
@@ -2120,14 +1970,7 @@
                 <w:rFonts w:ascii="Times New Roman" w:hAnsi="Times New Roman" w:cs="Times New Roman"/>
                 <w:lang w:val="en-GB"/>
               </w:rPr>
-              <w:t>: 0.</w:t>
-            </w:r>
-            <w:r>
-              <w:rPr>
-                <w:rFonts w:ascii="Times New Roman" w:hAnsi="Times New Roman" w:cs="Times New Roman"/>
-                <w:lang w:val="en-GB"/>
-              </w:rPr>
-              <w:t>001043</w:t>
+              <w:t>: 0.001043</w:t>
             </w:r>
           </w:p>
           <w:p>
@@ -2175,36 +2018,22 @@
                 <w:rFonts w:ascii="Times New Roman" w:hAnsi="Times New Roman" w:cs="Times New Roman"/>
                 <w:lang w:val="en-GB"/>
               </w:rPr>
-              <w:t xml:space="preserve">: </w:t>
-            </w:r>
-            <w:r>
-              <w:rPr>
-                <w:rFonts w:ascii="Times New Roman" w:hAnsi="Times New Roman" w:cs="Times New Roman"/>
-                <w:lang w:val="en-GB"/>
-              </w:rPr>
-              <w:t>156</w:t>
-            </w:r>
-          </w:p>
-          <w:p>
-            <w:pPr>
-              <w:rPr>
-                <w:rFonts w:ascii="Times New Roman" w:hAnsi="Times New Roman" w:cs="Times New Roman"/>
-                <w:lang w:val="en-GB"/>
-              </w:rPr>
-            </w:pPr>
-            <w:r>
-              <w:rPr>
-                <w:rFonts w:ascii="Times New Roman" w:hAnsi="Times New Roman" w:cs="Times New Roman"/>
-                <w:lang w:val="en-GB"/>
-              </w:rPr>
-              <w:t>alpha: 0.</w:t>
-            </w:r>
-            <w:r>
-              <w:rPr>
-                <w:rFonts w:ascii="Times New Roman" w:hAnsi="Times New Roman" w:cs="Times New Roman"/>
-                <w:lang w:val="en-GB"/>
-              </w:rPr>
-              <w:t>000597</w:t>
+              <w:t>: 156</w:t>
+            </w:r>
+          </w:p>
+          <w:p>
+            <w:pPr>
+              <w:rPr>
+                <w:rFonts w:ascii="Times New Roman" w:hAnsi="Times New Roman" w:cs="Times New Roman"/>
+                <w:lang w:val="en-GB"/>
+              </w:rPr>
+            </w:pPr>
+            <w:r>
+              <w:rPr>
+                <w:rFonts w:ascii="Times New Roman" w:hAnsi="Times New Roman" w:cs="Times New Roman"/>
+                <w:lang w:val="en-GB"/>
+              </w:rPr>
+              <w:t>alpha: 0.000597</w:t>
             </w:r>
           </w:p>
           <w:p>
@@ -2242,11 +2071,13 @@
             <w:pPr>
               <w:rPr>
                 <w:rFonts w:ascii="Times New Roman" w:hAnsi="Times New Roman" w:cs="Times New Roman"/>
-              </w:rPr>
-            </w:pPr>
-            <w:r>
-              <w:rPr>
-                <w:rFonts w:ascii="Times New Roman" w:hAnsi="Times New Roman" w:cs="Times New Roman"/>
+                <w:b/>
+              </w:rPr>
+            </w:pPr>
+            <w:r>
+              <w:rPr>
+                <w:rFonts w:ascii="Times New Roman" w:hAnsi="Times New Roman" w:cs="Times New Roman"/>
+                <w:b/>
               </w:rPr>
               <w:t>n-gram 2 (</w:t>
             </w:r>
@@ -2254,6 +2085,7 @@
             <w:r>
               <w:rPr>
                 <w:rFonts w:ascii="Times New Roman" w:hAnsi="Times New Roman" w:cs="Times New Roman"/>
+                <w:b/>
               </w:rPr>
               <w:t>hashed</w:t>
             </w:r>
@@ -2261,6 +2093,7 @@
             <w:r>
               <w:rPr>
                 <w:rFonts w:ascii="Times New Roman" w:hAnsi="Times New Roman" w:cs="Times New Roman"/>
+                <w:b/>
               </w:rPr>
               <w:t>)</w:t>
             </w:r>
@@ -2686,12 +2519,15 @@
             <w:pPr>
               <w:rPr>
                 <w:rFonts w:ascii="Times New Roman" w:hAnsi="Times New Roman" w:cs="Times New Roman"/>
-              </w:rPr>
-            </w:pPr>
-            <w:r>
-              <w:rPr>
-                <w:rFonts w:ascii="Times New Roman" w:hAnsi="Times New Roman" w:cs="Times New Roman"/>
-              </w:rPr>
+                <w:b/>
+              </w:rPr>
+            </w:pPr>
+            <w:r>
+              <w:rPr>
+                <w:rFonts w:ascii="Times New Roman" w:hAnsi="Times New Roman" w:cs="Times New Roman"/>
+                <w:b/>
+              </w:rPr>
+              <w:lastRenderedPageBreak/>
               <w:t>n-gram 3</w:t>
             </w:r>
           </w:p>
@@ -2760,14 +2596,7 @@
                 <w:rFonts w:ascii="Times New Roman" w:hAnsi="Times New Roman" w:cs="Times New Roman"/>
                 <w:lang w:val="en-GB"/>
               </w:rPr>
-              <w:t xml:space="preserve">: </w:t>
-            </w:r>
-            <w:r>
-              <w:rPr>
-                <w:rFonts w:ascii="Times New Roman" w:hAnsi="Times New Roman" w:cs="Times New Roman"/>
-                <w:lang w:val="en-GB"/>
-              </w:rPr>
-              <w:t>959</w:t>
+              <w:t>: 959</w:t>
             </w:r>
           </w:p>
           <w:p>
@@ -2791,14 +2620,7 @@
                 <w:rFonts w:ascii="Times New Roman" w:hAnsi="Times New Roman" w:cs="Times New Roman"/>
                 <w:lang w:val="en-GB"/>
               </w:rPr>
-              <w:t xml:space="preserve">: </w:t>
-            </w:r>
-            <w:r>
-              <w:rPr>
-                <w:rFonts w:ascii="Times New Roman" w:hAnsi="Times New Roman" w:cs="Times New Roman"/>
-                <w:lang w:val="en-GB"/>
-              </w:rPr>
-              <w:t>1451</w:t>
+              <w:t>: 1451</w:t>
             </w:r>
           </w:p>
           <w:p>
@@ -2822,14 +2644,7 @@
                 <w:rFonts w:ascii="Times New Roman" w:hAnsi="Times New Roman" w:cs="Times New Roman"/>
                 <w:lang w:val="en-GB"/>
               </w:rPr>
-              <w:t xml:space="preserve">: </w:t>
-            </w:r>
-            <w:r>
-              <w:rPr>
-                <w:rFonts w:ascii="Times New Roman" w:hAnsi="Times New Roman" w:cs="Times New Roman"/>
-                <w:lang w:val="en-GB"/>
-              </w:rPr>
-              <w:t>110</w:t>
+              <w:t>: 110</w:t>
             </w:r>
           </w:p>
           <w:p>
@@ -2853,14 +2668,7 @@
                 <w:rFonts w:ascii="Times New Roman" w:hAnsi="Times New Roman" w:cs="Times New Roman"/>
                 <w:lang w:val="en-GB"/>
               </w:rPr>
-              <w:t xml:space="preserve">: </w:t>
-            </w:r>
-            <w:r>
-              <w:rPr>
-                <w:rFonts w:ascii="Times New Roman" w:hAnsi="Times New Roman" w:cs="Times New Roman"/>
-                <w:lang w:val="en-GB"/>
-              </w:rPr>
-              <w:t>1463</w:t>
+              <w:t>: 1463</w:t>
             </w:r>
           </w:p>
         </w:tc>
@@ -2958,14 +2766,7 @@
                 <w:rFonts w:ascii="Times New Roman" w:hAnsi="Times New Roman" w:cs="Times New Roman"/>
                 <w:lang w:val="en-GB"/>
               </w:rPr>
-              <w:t>C: 0.</w:t>
-            </w:r>
-            <w:r>
-              <w:rPr>
-                <w:rFonts w:ascii="Times New Roman" w:hAnsi="Times New Roman" w:cs="Times New Roman"/>
-                <w:lang w:val="en-GB"/>
-              </w:rPr>
-              <w:t>320353</w:t>
+              <w:t>C: 0.320353</w:t>
             </w:r>
           </w:p>
         </w:tc>
@@ -2994,14 +2795,7 @@
                 <w:rFonts w:ascii="Times New Roman" w:hAnsi="Times New Roman" w:cs="Times New Roman"/>
                 <w:lang w:val="en-GB"/>
               </w:rPr>
-              <w:t>: 0.</w:t>
-            </w:r>
-            <w:r>
-              <w:rPr>
-                <w:rFonts w:ascii="Times New Roman" w:hAnsi="Times New Roman" w:cs="Times New Roman"/>
-                <w:lang w:val="en-GB"/>
-              </w:rPr>
-              <w:t>003346</w:t>
+              <w:t>: 0.003346</w:t>
             </w:r>
           </w:p>
           <w:p>
@@ -3049,36 +2843,22 @@
                 <w:rFonts w:ascii="Times New Roman" w:hAnsi="Times New Roman" w:cs="Times New Roman"/>
                 <w:lang w:val="en-GB"/>
               </w:rPr>
-              <w:t xml:space="preserve">: </w:t>
-            </w:r>
-            <w:r>
-              <w:rPr>
-                <w:rFonts w:ascii="Times New Roman" w:hAnsi="Times New Roman" w:cs="Times New Roman"/>
-                <w:lang w:val="en-GB"/>
-              </w:rPr>
-              <w:t>161</w:t>
-            </w:r>
-          </w:p>
-          <w:p>
-            <w:pPr>
-              <w:rPr>
-                <w:rFonts w:ascii="Times New Roman" w:hAnsi="Times New Roman" w:cs="Times New Roman"/>
-                <w:lang w:val="en-GB"/>
-              </w:rPr>
-            </w:pPr>
-            <w:r>
-              <w:rPr>
-                <w:rFonts w:ascii="Times New Roman" w:hAnsi="Times New Roman" w:cs="Times New Roman"/>
-                <w:lang w:val="en-GB"/>
-              </w:rPr>
-              <w:t>alpha: 0.</w:t>
-            </w:r>
-            <w:r>
-              <w:rPr>
-                <w:rFonts w:ascii="Times New Roman" w:hAnsi="Times New Roman" w:cs="Times New Roman"/>
-                <w:lang w:val="en-GB"/>
-              </w:rPr>
-              <w:t>002585</w:t>
+              <w:t>: 161</w:t>
+            </w:r>
+          </w:p>
+          <w:p>
+            <w:pPr>
+              <w:rPr>
+                <w:rFonts w:ascii="Times New Roman" w:hAnsi="Times New Roman" w:cs="Times New Roman"/>
+                <w:lang w:val="en-GB"/>
+              </w:rPr>
+            </w:pPr>
+            <w:r>
+              <w:rPr>
+                <w:rFonts w:ascii="Times New Roman" w:hAnsi="Times New Roman" w:cs="Times New Roman"/>
+                <w:lang w:val="en-GB"/>
+              </w:rPr>
+              <w:t>alpha: 0.002585</w:t>
             </w:r>
           </w:p>
           <w:p>
@@ -3116,11 +2896,13 @@
             <w:pPr>
               <w:rPr>
                 <w:rFonts w:ascii="Times New Roman" w:hAnsi="Times New Roman" w:cs="Times New Roman"/>
-              </w:rPr>
-            </w:pPr>
-            <w:r>
-              <w:rPr>
-                <w:rFonts w:ascii="Times New Roman" w:hAnsi="Times New Roman" w:cs="Times New Roman"/>
+                <w:b/>
+              </w:rPr>
+            </w:pPr>
+            <w:r>
+              <w:rPr>
+                <w:rFonts w:ascii="Times New Roman" w:hAnsi="Times New Roman" w:cs="Times New Roman"/>
+                <w:b/>
               </w:rPr>
               <w:t>n-gram 3 (</w:t>
             </w:r>
@@ -3128,6 +2910,7 @@
             <w:r>
               <w:rPr>
                 <w:rFonts w:ascii="Times New Roman" w:hAnsi="Times New Roman" w:cs="Times New Roman"/>
+                <w:b/>
               </w:rPr>
               <w:t>tfidf</w:t>
             </w:r>
@@ -3135,6 +2918,7 @@
             <w:r>
               <w:rPr>
                 <w:rFonts w:ascii="Times New Roman" w:hAnsi="Times New Roman" w:cs="Times New Roman"/>
+                <w:b/>
               </w:rPr>
               <w:t>)</w:t>
             </w:r>
@@ -3228,14 +3012,7 @@
                 <w:rFonts w:ascii="Times New Roman" w:hAnsi="Times New Roman" w:cs="Times New Roman"/>
                 <w:lang w:val="en-GB"/>
               </w:rPr>
-              <w:t xml:space="preserve">: </w:t>
-            </w:r>
-            <w:r>
-              <w:rPr>
-                <w:rFonts w:ascii="Times New Roman" w:hAnsi="Times New Roman" w:cs="Times New Roman"/>
-                <w:lang w:val="en-GB"/>
-              </w:rPr>
-              <w:t>603</w:t>
+              <w:t>: 603</w:t>
             </w:r>
           </w:p>
           <w:p>
@@ -3259,14 +3036,7 @@
                 <w:rFonts w:ascii="Times New Roman" w:hAnsi="Times New Roman" w:cs="Times New Roman"/>
                 <w:lang w:val="en-GB"/>
               </w:rPr>
-              <w:t xml:space="preserve">: </w:t>
-            </w:r>
-            <w:r>
-              <w:rPr>
-                <w:rFonts w:ascii="Times New Roman" w:hAnsi="Times New Roman" w:cs="Times New Roman"/>
-                <w:lang w:val="en-GB"/>
-              </w:rPr>
-              <w:t>118</w:t>
+              <w:t>: 118</w:t>
             </w:r>
           </w:p>
           <w:p>
@@ -3290,14 +3060,7 @@
                 <w:rFonts w:ascii="Times New Roman" w:hAnsi="Times New Roman" w:cs="Times New Roman"/>
                 <w:lang w:val="en-GB"/>
               </w:rPr>
-              <w:t xml:space="preserve">: </w:t>
-            </w:r>
-            <w:r>
-              <w:rPr>
-                <w:rFonts w:ascii="Times New Roman" w:hAnsi="Times New Roman" w:cs="Times New Roman"/>
-                <w:lang w:val="en-GB"/>
-              </w:rPr>
-              <w:t>443</w:t>
+              <w:t>: 443</w:t>
             </w:r>
           </w:p>
         </w:tc>
@@ -3395,14 +3158,7 @@
                 <w:rFonts w:ascii="Times New Roman" w:hAnsi="Times New Roman" w:cs="Times New Roman"/>
                 <w:lang w:val="en-GB"/>
               </w:rPr>
-              <w:t xml:space="preserve">C: </w:t>
-            </w:r>
-            <w:r>
-              <w:rPr>
-                <w:rFonts w:ascii="Times New Roman" w:hAnsi="Times New Roman" w:cs="Times New Roman"/>
-                <w:lang w:val="en-GB"/>
-              </w:rPr>
-              <w:t>0.379010</w:t>
+              <w:t>C: 0.379010</w:t>
             </w:r>
           </w:p>
         </w:tc>
@@ -3431,14 +3187,7 @@
                 <w:rFonts w:ascii="Times New Roman" w:hAnsi="Times New Roman" w:cs="Times New Roman"/>
                 <w:lang w:val="en-GB"/>
               </w:rPr>
-              <w:t>: 0.</w:t>
-            </w:r>
-            <w:r>
-              <w:rPr>
-                <w:rFonts w:ascii="Times New Roman" w:hAnsi="Times New Roman" w:cs="Times New Roman"/>
-                <w:lang w:val="en-GB"/>
-              </w:rPr>
-              <w:t>003180</w:t>
+              <w:t>: 0.003180</w:t>
             </w:r>
           </w:p>
           <w:p>
@@ -3486,36 +3235,22 @@
                 <w:rFonts w:ascii="Times New Roman" w:hAnsi="Times New Roman" w:cs="Times New Roman"/>
                 <w:lang w:val="en-GB"/>
               </w:rPr>
-              <w:t xml:space="preserve">: </w:t>
-            </w:r>
-            <w:r>
-              <w:rPr>
-                <w:rFonts w:ascii="Times New Roman" w:hAnsi="Times New Roman" w:cs="Times New Roman"/>
-                <w:lang w:val="en-GB"/>
-              </w:rPr>
-              <w:t>33</w:t>
-            </w:r>
-          </w:p>
-          <w:p>
-            <w:pPr>
-              <w:rPr>
-                <w:rFonts w:ascii="Times New Roman" w:hAnsi="Times New Roman" w:cs="Times New Roman"/>
-                <w:lang w:val="en-GB"/>
-              </w:rPr>
-            </w:pPr>
-            <w:r>
-              <w:rPr>
-                <w:rFonts w:ascii="Times New Roman" w:hAnsi="Times New Roman" w:cs="Times New Roman"/>
-                <w:lang w:val="en-GB"/>
-              </w:rPr>
-              <w:t>alpha: 0.</w:t>
-            </w:r>
-            <w:r>
-              <w:rPr>
-                <w:rFonts w:ascii="Times New Roman" w:hAnsi="Times New Roman" w:cs="Times New Roman"/>
-                <w:lang w:val="en-GB"/>
-              </w:rPr>
-              <w:t>006972</w:t>
+              <w:t>: 33</w:t>
+            </w:r>
+          </w:p>
+          <w:p>
+            <w:pPr>
+              <w:rPr>
+                <w:rFonts w:ascii="Times New Roman" w:hAnsi="Times New Roman" w:cs="Times New Roman"/>
+                <w:lang w:val="en-GB"/>
+              </w:rPr>
+            </w:pPr>
+            <w:r>
+              <w:rPr>
+                <w:rFonts w:ascii="Times New Roman" w:hAnsi="Times New Roman" w:cs="Times New Roman"/>
+                <w:lang w:val="en-GB"/>
+              </w:rPr>
+              <w:t>alpha: 0.006972</w:t>
             </w:r>
           </w:p>
           <w:p>
@@ -3553,11 +3288,13 @@
             <w:pPr>
               <w:rPr>
                 <w:rFonts w:ascii="Times New Roman" w:hAnsi="Times New Roman" w:cs="Times New Roman"/>
-              </w:rPr>
-            </w:pPr>
-            <w:r>
-              <w:rPr>
-                <w:rFonts w:ascii="Times New Roman" w:hAnsi="Times New Roman" w:cs="Times New Roman"/>
+                <w:b/>
+              </w:rPr>
+            </w:pPr>
+            <w:r>
+              <w:rPr>
+                <w:rFonts w:ascii="Times New Roman" w:hAnsi="Times New Roman" w:cs="Times New Roman"/>
+                <w:b/>
               </w:rPr>
               <w:t>n-gram 3 (</w:t>
             </w:r>
@@ -3565,6 +3302,7 @@
             <w:r>
               <w:rPr>
                 <w:rFonts w:ascii="Times New Roman" w:hAnsi="Times New Roman" w:cs="Times New Roman"/>
+                <w:b/>
               </w:rPr>
               <w:t>hashed</w:t>
             </w:r>
@@ -3572,6 +3310,7 @@
             <w:r>
               <w:rPr>
                 <w:rFonts w:ascii="Times New Roman" w:hAnsi="Times New Roman" w:cs="Times New Roman"/>
+                <w:b/>
               </w:rPr>
               <w:t>)</w:t>
             </w:r>
@@ -4035,11 +3774,12 @@
         </w:rPr>
         <w:t xml:space="preserve">Random Forest: </w:t>
       </w:r>
-      <w:hyperlink r:id="rId7" w:history="1">
+      <w:hyperlink r:id="rId7" w:anchor="sklearn.ensemble.RandomForestClassifier" w:history="1">
         <w:r>
           <w:rPr>
             <w:rStyle w:val="Hyperlink"/>
             <w:rFonts w:ascii="Times New Roman" w:hAnsi="Times New Roman" w:cs="Times New Roman"/>
+            <w:color w:val="auto"/>
             <w:lang w:val="en-GB"/>
           </w:rPr>
           <w:t>http://scikit-learn.org/stable/modules/generated/sklearn.ensemble.RandomForestClassifier.html#sklearn.ensemble.RandomForestClassifier</w:t>
@@ -4072,11 +3812,12 @@
         </w:rPr>
         <w:t xml:space="preserve">:Logistic Regression: </w:t>
       </w:r>
-      <w:hyperlink r:id="rId8" w:history="1">
+      <w:hyperlink r:id="rId8" w:anchor="sklearn.linear_model.LogisticRegression" w:history="1">
         <w:r>
           <w:rPr>
             <w:rStyle w:val="Hyperlink"/>
             <w:rFonts w:ascii="Times New Roman" w:hAnsi="Times New Roman" w:cs="Times New Roman"/>
+            <w:color w:val="auto"/>
             <w:lang w:val="en-GB"/>
           </w:rPr>
           <w:t>http://scikit-learn.org/stable/modules/generated/sklearn.linear_model.LogisticRegression.html#sklearn.linear_model.LogisticRegression</w:t>
@@ -4109,11 +3850,12 @@
         </w:rPr>
         <w:t xml:space="preserve">Neural Network: </w:t>
       </w:r>
-      <w:hyperlink r:id="rId9" w:history="1">
+      <w:hyperlink r:id="rId9" w:anchor="sklearn.neural_network.MLPClassifier" w:history="1">
         <w:r>
           <w:rPr>
             <w:rStyle w:val="Hyperlink"/>
             <w:rFonts w:ascii="Times New Roman" w:hAnsi="Times New Roman" w:cs="Times New Roman"/>
+            <w:color w:val="auto"/>
             <w:lang w:val="en-GB"/>
           </w:rPr>
           <w:t>http://scikit-learn.org/stable/modules/generated/sklearn.neural_network.MLPClassifier.html#sklearn.neural_network.MLPClassifier</w:t>

</xml_diff>